<commit_message>
update corrected system adresses
</commit_message>
<xml_diff>
--- a/docs/JC II CPM-65 Memory Map.docx
+++ b/docs/JC II CPM-65 Memory Map.docx
@@ -952,16 +952,19 @@
         <w:t>$</w:t>
       </w:r>
       <w:r>
-        <w:t>A</w:t>
-      </w:r>
-      <w:r>
         <w:t>C</w:t>
       </w:r>
       <w:r>
+        <w:t>C</w:t>
+      </w:r>
+      <w:r>
         <w:t>00 - $</w:t>
       </w:r>
       <w:r>
-        <w:t>AF</w:t>
+        <w:t>C</w:t>
+      </w:r>
+      <w:r>
+        <w:t>F</w:t>
       </w:r>
       <w:r>
         <w:t>FF</w:t>
@@ -976,13 +979,16 @@
         <w:t>$</w:t>
       </w:r>
       <w:r>
-        <w:t>B0</w:t>
+        <w:t>D</w:t>
+      </w:r>
+      <w:r>
+        <w:t>0</w:t>
       </w:r>
       <w:r>
         <w:t>00 - $</w:t>
       </w:r>
       <w:r>
-        <w:t>B</w:t>
+        <w:t>D</w:t>
       </w:r>
       <w:r>
         <w:t>7</w:t>
@@ -997,7 +1003,7 @@
     </w:p>
     <w:p>
       <w:r>
-        <w:t>$B</w:t>
+        <w:t>$D</w:t>
       </w:r>
       <w:r>
         <w:t>8</w:t>
@@ -1006,7 +1012,7 @@
         <w:t>00 - $</w:t>
       </w:r>
       <w:r>
-        <w:t>B</w:t>
+        <w:t>D</w:t>
       </w:r>
       <w:r>
         <w:t>FFF</w:t>
@@ -1105,33 +1111,319 @@
           <w:szCs w:val="20"/>
         </w:rPr>
       </w:pPr>
-    </w:p>
-    <w:p>
-      <w:pPr>
-        <w:spacing w:after="0" w:line="240" w:lineRule="auto"/>
-        <w:rPr>
-          <w:sz w:val="20"/>
-          <w:szCs w:val="20"/>
-        </w:rPr>
-      </w:pPr>
-    </w:p>
-    <w:p>
-      <w:pPr>
-        <w:spacing w:after="0" w:line="240" w:lineRule="auto"/>
-        <w:rPr>
-          <w:sz w:val="20"/>
-          <w:szCs w:val="20"/>
-        </w:rPr>
-      </w:pPr>
-    </w:p>
-    <w:p>
-      <w:pPr>
-        <w:spacing w:after="0" w:line="240" w:lineRule="auto"/>
-        <w:rPr>
-          <w:sz w:val="20"/>
-          <w:szCs w:val="20"/>
-        </w:rPr>
-      </w:pPr>
+      <w:r>
+        <w:rPr>
+          <w:sz w:val="20"/>
+          <w:szCs w:val="20"/>
+        </w:rPr>
+        <w:t>CGET = $E04D</w:t>
+      </w:r>
+      <w:r>
+        <w:rPr>
+          <w:sz w:val="20"/>
+          <w:szCs w:val="20"/>
+        </w:rPr>
+        <w:tab/>
+      </w:r>
+      <w:r>
+        <w:rPr>
+          <w:sz w:val="20"/>
+          <w:szCs w:val="20"/>
+        </w:rPr>
+        <w:tab/>
+      </w:r>
+      <w:r>
+        <w:rPr>
+          <w:sz w:val="20"/>
+          <w:szCs w:val="20"/>
+        </w:rPr>
+        <w:tab/>
+        <w:t>;CGET</w:t>
+      </w:r>
+    </w:p>
+    <w:p>
+      <w:pPr>
+        <w:spacing w:after="0" w:line="240" w:lineRule="auto"/>
+        <w:rPr>
+          <w:sz w:val="20"/>
+          <w:szCs w:val="20"/>
+        </w:rPr>
+      </w:pPr>
+      <w:r>
+        <w:rPr>
+          <w:sz w:val="20"/>
+          <w:szCs w:val="20"/>
+        </w:rPr>
+        <w:t>ROM_CONIN = $E047</w:t>
+      </w:r>
+      <w:r>
+        <w:rPr>
+          <w:sz w:val="20"/>
+          <w:szCs w:val="20"/>
+        </w:rPr>
+        <w:tab/>
+      </w:r>
+      <w:r>
+        <w:rPr>
+          <w:sz w:val="20"/>
+          <w:szCs w:val="20"/>
+        </w:rPr>
+        <w:tab/>
+        <w:t>;CIN</w:t>
+      </w:r>
+    </w:p>
+    <w:p>
+      <w:pPr>
+        <w:spacing w:after="0" w:line="240" w:lineRule="auto"/>
+        <w:rPr>
+          <w:sz w:val="20"/>
+          <w:szCs w:val="20"/>
+        </w:rPr>
+      </w:pPr>
+      <w:r>
+        <w:rPr>
+          <w:sz w:val="20"/>
+          <w:szCs w:val="20"/>
+        </w:rPr>
+        <w:t>ROM_CONOUT = $E044</w:t>
+      </w:r>
+      <w:r>
+        <w:rPr>
+          <w:sz w:val="20"/>
+          <w:szCs w:val="20"/>
+        </w:rPr>
+        <w:tab/>
+      </w:r>
+      <w:r>
+        <w:rPr>
+          <w:sz w:val="20"/>
+          <w:szCs w:val="20"/>
+        </w:rPr>
+        <w:tab/>
+        <w:t>;BOUT</w:t>
+      </w:r>
+    </w:p>
+    <w:p>
+      <w:pPr>
+        <w:spacing w:after="0" w:line="240" w:lineRule="auto"/>
+        <w:rPr>
+          <w:sz w:val="20"/>
+          <w:szCs w:val="20"/>
+        </w:rPr>
+      </w:pPr>
+      <w:r>
+        <w:rPr>
+          <w:sz w:val="20"/>
+          <w:szCs w:val="20"/>
+        </w:rPr>
+        <w:t>SD_RD_LBLK_BUF = $F45F</w:t>
+      </w:r>
+      <w:r>
+        <w:rPr>
+          <w:sz w:val="20"/>
+          <w:szCs w:val="20"/>
+        </w:rPr>
+        <w:tab/>
+      </w:r>
+      <w:r>
+        <w:rPr>
+          <w:sz w:val="20"/>
+          <w:szCs w:val="20"/>
+        </w:rPr>
+        <w:tab/>
+      </w:r>
+      <w:proofErr w:type="gramStart"/>
+      <w:r>
+        <w:rPr>
+          <w:sz w:val="20"/>
+          <w:szCs w:val="20"/>
+        </w:rPr>
+        <w:t>;</w:t>
+      </w:r>
+      <w:proofErr w:type="spellStart"/>
+      <w:r>
+        <w:rPr>
+          <w:sz w:val="20"/>
+          <w:szCs w:val="20"/>
+        </w:rPr>
+        <w:t>load</w:t>
+      </w:r>
+      <w:proofErr w:type="spellEnd"/>
+      <w:proofErr w:type="gramEnd"/>
+      <w:r>
+        <w:rPr>
+          <w:sz w:val="20"/>
+          <w:szCs w:val="20"/>
+        </w:rPr>
+        <w:t xml:space="preserve"> </w:t>
+      </w:r>
+      <w:proofErr w:type="spellStart"/>
+      <w:r>
+        <w:rPr>
+          <w:sz w:val="20"/>
+          <w:szCs w:val="20"/>
+        </w:rPr>
+        <w:t>sector</w:t>
+      </w:r>
+      <w:proofErr w:type="spellEnd"/>
+      <w:r>
+        <w:rPr>
+          <w:sz w:val="20"/>
+          <w:szCs w:val="20"/>
+        </w:rPr>
+        <w:t xml:space="preserve"> in LBA </w:t>
+      </w:r>
+      <w:proofErr w:type="spellStart"/>
+      <w:r>
+        <w:rPr>
+          <w:sz w:val="20"/>
+          <w:szCs w:val="20"/>
+        </w:rPr>
+        <w:t>to</w:t>
+      </w:r>
+      <w:proofErr w:type="spellEnd"/>
+      <w:r>
+        <w:rPr>
+          <w:sz w:val="20"/>
+          <w:szCs w:val="20"/>
+        </w:rPr>
+        <w:t xml:space="preserve"> BLKBUF</w:t>
+      </w:r>
+    </w:p>
+    <w:p>
+      <w:pPr>
+        <w:spacing w:after="0" w:line="240" w:lineRule="auto"/>
+        <w:rPr>
+          <w:sz w:val="20"/>
+          <w:szCs w:val="20"/>
+        </w:rPr>
+      </w:pPr>
+      <w:r>
+        <w:rPr>
+          <w:sz w:val="20"/>
+          <w:szCs w:val="20"/>
+        </w:rPr>
+        <w:t>SD_WR_LBLK_BUF = $F492</w:t>
+      </w:r>
+      <w:r>
+        <w:rPr>
+          <w:sz w:val="20"/>
+          <w:szCs w:val="20"/>
+        </w:rPr>
+        <w:tab/>
+      </w:r>
+      <w:r>
+        <w:rPr>
+          <w:sz w:val="20"/>
+          <w:szCs w:val="20"/>
+        </w:rPr>
+        <w:tab/>
+        <w:t xml:space="preserve">;save </w:t>
+      </w:r>
+      <w:proofErr w:type="spellStart"/>
+      <w:r>
+        <w:rPr>
+          <w:sz w:val="20"/>
+          <w:szCs w:val="20"/>
+        </w:rPr>
+        <w:t>sector</w:t>
+      </w:r>
+      <w:proofErr w:type="spellEnd"/>
+      <w:r>
+        <w:rPr>
+          <w:sz w:val="20"/>
+          <w:szCs w:val="20"/>
+        </w:rPr>
+        <w:t xml:space="preserve"> in BLKBUF </w:t>
+      </w:r>
+      <w:proofErr w:type="spellStart"/>
+      <w:r>
+        <w:rPr>
+          <w:sz w:val="20"/>
+          <w:szCs w:val="20"/>
+        </w:rPr>
+        <w:t>to</w:t>
+      </w:r>
+      <w:proofErr w:type="spellEnd"/>
+      <w:r>
+        <w:rPr>
+          <w:sz w:val="20"/>
+          <w:szCs w:val="20"/>
+        </w:rPr>
+        <w:t xml:space="preserve"> LBA</w:t>
+      </w:r>
+    </w:p>
+    <w:p>
+      <w:pPr>
+        <w:spacing w:after="0" w:line="240" w:lineRule="auto"/>
+        <w:rPr>
+          <w:sz w:val="20"/>
+          <w:szCs w:val="20"/>
+        </w:rPr>
+      </w:pPr>
+    </w:p>
+    <w:p>
+      <w:pPr>
+        <w:spacing w:after="0" w:line="240" w:lineRule="auto"/>
+        <w:rPr>
+          <w:sz w:val="20"/>
+          <w:szCs w:val="20"/>
+        </w:rPr>
+      </w:pPr>
+      <w:r>
+        <w:rPr>
+          <w:sz w:val="20"/>
+          <w:szCs w:val="20"/>
+        </w:rPr>
+        <w:t>ROM_MONITOR = $E000</w:t>
+      </w:r>
+      <w:r>
+        <w:rPr>
+          <w:sz w:val="20"/>
+          <w:szCs w:val="20"/>
+        </w:rPr>
+        <w:tab/>
+      </w:r>
+      <w:r>
+        <w:rPr>
+          <w:sz w:val="20"/>
+          <w:szCs w:val="20"/>
+        </w:rPr>
+        <w:tab/>
+        <w:t xml:space="preserve">;Monitor </w:t>
+      </w:r>
+      <w:proofErr w:type="spellStart"/>
+      <w:r>
+        <w:rPr>
+          <w:sz w:val="20"/>
+          <w:szCs w:val="20"/>
+        </w:rPr>
+        <w:t>cold</w:t>
+      </w:r>
+      <w:proofErr w:type="spellEnd"/>
+      <w:r>
+        <w:rPr>
+          <w:sz w:val="20"/>
+          <w:szCs w:val="20"/>
+        </w:rPr>
+        <w:t xml:space="preserve"> </w:t>
+      </w:r>
+      <w:proofErr w:type="spellStart"/>
+      <w:r>
+        <w:rPr>
+          <w:sz w:val="20"/>
+          <w:szCs w:val="20"/>
+        </w:rPr>
+        <w:t>sta</w:t>
+      </w:r>
+      <w:r>
+        <w:rPr>
+          <w:sz w:val="20"/>
+          <w:szCs w:val="20"/>
+        </w:rPr>
+        <w:t>rt</w:t>
+      </w:r>
+      <w:proofErr w:type="spellEnd"/>
     </w:p>
     <w:sectPr>
       <w:pgSz w:w="11906" w:h="16838"/>

</xml_diff>